<commit_message>
add entity Category and Client. entities improved
</commit_message>
<xml_diff>
--- a/docs/config-inicial-proyecto.docx
+++ b/docs/config-inicial-proyecto.docx
@@ -15,34 +15,26 @@
     <w:p/>
     <w:p/>
     <w:p>
-      <w:r>
+      <w:pPr>
+        <w:rPr>
+          <w:b/>
+        </w:rPr>
+      </w:pPr>
+      <w:r>
+        <w:rPr>
+          <w:b/>
+        </w:rPr>
         <w:t>SOFTWARE UTILIZADO</w:t>
       </w:r>
     </w:p>
     <w:p/>
     <w:p>
-      <w:pPr>
-        <w:rPr>
-          <w:lang w:val="en-US"/>
-        </w:rPr>
-      </w:pPr>
-      <w:r>
-        <w:rPr>
-          <w:lang w:val="en-US"/>
-        </w:rPr>
+      <w:r>
         <w:t>INTELLIJ IDEA</w:t>
       </w:r>
     </w:p>
     <w:p>
-      <w:pPr>
-        <w:rPr>
-          <w:lang w:val="en-US"/>
-        </w:rPr>
-      </w:pPr>
-      <w:r>
-        <w:rPr>
-          <w:lang w:val="en-US"/>
-        </w:rPr>
+      <w:r>
         <w:t>https://www.jetbrains.com/idea/download/</w:t>
       </w:r>
     </w:p>
@@ -52,20 +44,6 @@
           <w:lang w:val="en-US"/>
         </w:rPr>
       </w:pPr>
-    </w:p>
-    <w:p>
-      <w:pPr>
-        <w:rPr>
-          <w:lang w:val="en-US"/>
-        </w:rPr>
-      </w:pPr>
-    </w:p>
-    <w:p>
-      <w:pPr>
-        <w:rPr>
-          <w:lang w:val="en-US"/>
-        </w:rPr>
-      </w:pPr>
       <w:r>
         <w:rPr>
           <w:lang w:val="en-US"/>
@@ -92,13 +70,6 @@
           <w:lang w:val="en-US"/>
         </w:rPr>
       </w:pPr>
-    </w:p>
-    <w:p>
-      <w:pPr>
-        <w:rPr>
-          <w:lang w:val="en-US"/>
-        </w:rPr>
-      </w:pPr>
       <w:r>
         <w:rPr>
           <w:lang w:val="en-US"/>
@@ -125,13 +96,6 @@
           <w:lang w:val="en-US"/>
         </w:rPr>
       </w:pPr>
-    </w:p>
-    <w:p>
-      <w:pPr>
-        <w:rPr>
-          <w:lang w:val="en-US"/>
-        </w:rPr>
-      </w:pPr>
       <w:r>
         <w:rPr>
           <w:lang w:val="en-US"/>
@@ -165,45 +129,66 @@
           <w:lang w:val="en-US"/>
         </w:rPr>
       </w:pPr>
-    </w:p>
-    <w:p>
-      <w:r>
-        <w:t xml:space="preserve">Despliegue: con </w:t>
-      </w:r>
-      <w:proofErr w:type="spellStart"/>
-      <w:r>
-        <w:t>Tomcat</w:t>
-      </w:r>
-      <w:proofErr w:type="spellEnd"/>
-      <w:r>
-        <w:t xml:space="preserve"> (por defecto), </w:t>
-      </w:r>
-      <w:proofErr w:type="spellStart"/>
-      <w:r>
-        <w:t>Jetty</w:t>
-      </w:r>
-      <w:proofErr w:type="spellEnd"/>
-      <w:r>
-        <w:t xml:space="preserve"> o </w:t>
-      </w:r>
-      <w:proofErr w:type="spellStart"/>
-      <w:r>
-        <w:t>Undertow</w:t>
-      </w:r>
-      <w:proofErr w:type="spellEnd"/>
-      <w:r>
-        <w:t>.</w:t>
-      </w:r>
-    </w:p>
-    <w:p/>
-    <w:p>
-      <w:pPr>
-        <w:rPr>
-          <w:lang w:val="en-US"/>
-        </w:rPr>
-      </w:pPr>
-      <w:r>
-        <w:rPr>
+      <w:proofErr w:type="spellStart"/>
+      <w:r>
+        <w:rPr>
+          <w:lang w:val="en-US"/>
+        </w:rPr>
+        <w:t>Despliegue</w:t>
+      </w:r>
+      <w:proofErr w:type="spellEnd"/>
+      <w:r>
+        <w:rPr>
+          <w:lang w:val="en-US"/>
+        </w:rPr>
+        <w:t>: con Tomcat (</w:t>
+      </w:r>
+      <w:proofErr w:type="spellStart"/>
+      <w:r>
+        <w:rPr>
+          <w:lang w:val="en-US"/>
+        </w:rPr>
+        <w:t>por</w:t>
+      </w:r>
+      <w:proofErr w:type="spellEnd"/>
+      <w:r>
+        <w:rPr>
+          <w:lang w:val="en-US"/>
+        </w:rPr>
+        <w:t xml:space="preserve"> </w:t>
+      </w:r>
+      <w:proofErr w:type="spellStart"/>
+      <w:r>
+        <w:rPr>
+          <w:lang w:val="en-US"/>
+        </w:rPr>
+        <w:t>defecto</w:t>
+      </w:r>
+      <w:proofErr w:type="spellEnd"/>
+      <w:r>
+        <w:rPr>
+          <w:lang w:val="en-US"/>
+        </w:rPr>
+        <w:t>), Jetty o Undertow.</w:t>
+      </w:r>
+    </w:p>
+    <w:p>
+      <w:pPr>
+        <w:rPr>
+          <w:lang w:val="en-US"/>
+        </w:rPr>
+      </w:pPr>
+    </w:p>
+    <w:p>
+      <w:pPr>
+        <w:rPr>
+          <w:b/>
+          <w:lang w:val="en-US"/>
+        </w:rPr>
+      </w:pPr>
+      <w:r>
+        <w:rPr>
+          <w:b/>
           <w:lang w:val="en-US"/>
         </w:rPr>
         <w:t>SPRING</w:t>
@@ -254,7 +239,29 @@
         <w:rPr>
           <w:lang w:val="en-US"/>
         </w:rPr>
-        <w:t>SPRING INITIALIZR: https://start.spring.io/</w:t>
+        <w:t xml:space="preserve">SPRING INITIALIZR: </w:t>
+      </w:r>
+      <w:hyperlink r:id="rId5" w:history="1">
+        <w:r>
+          <w:rPr>
+            <w:rStyle w:val="Hyperlink"/>
+            <w:lang w:val="en-US"/>
+          </w:rPr>
+          <w:t>https://start.spring.io/</w:t>
+        </w:r>
+      </w:hyperlink>
+    </w:p>
+    <w:p>
+      <w:pPr>
+        <w:rPr>
+          <w:lang w:val="en-US"/>
+        </w:rPr>
+      </w:pPr>
+      <w:r>
+        <w:rPr>
+          <w:lang w:val="en-US"/>
+        </w:rPr>
+        <w:t>https://start.spring.io/#!type=gradle-project&amp;language=java&amp;platformVersion=3.3.0&amp;packaging=jar&amp;jvmVersion=21&amp;groupId=com.platzi&amp;artifactId=platzi-market&amp;name=platzi-market&amp;description=Projecto%20para%20crear%20una%20API%20de%20mercado%20con%20Spring&amp;packageName=com.platzi.market&amp;dependencies=web</w:t>
       </w:r>
     </w:p>
     <w:p>
@@ -271,7 +278,15 @@
       </w:r>
     </w:p>
     <w:p>
-      <w:r>
+      <w:pPr>
+        <w:rPr>
+          <w:b/>
+        </w:rPr>
+      </w:pPr>
+      <w:r>
+        <w:rPr>
+          <w:b/>
+        </w:rPr>
         <w:lastRenderedPageBreak/>
         <w:t>CONFIGURACION PROYECTO A REALIZAR</w:t>
       </w:r>
@@ -298,7 +313,7 @@
                     <pic:cNvPicPr/>
                   </pic:nvPicPr>
                   <pic:blipFill>
-                    <a:blip r:embed="rId4"/>
+                    <a:blip r:embed="rId6"/>
                     <a:stretch>
                       <a:fillRect/>
                     </a:stretch>
@@ -326,7 +341,15 @@
     </w:p>
     <w:p/>
     <w:p>
-      <w:r>
+      <w:pPr>
+        <w:rPr>
+          <w:b/>
+        </w:rPr>
+      </w:pPr>
+      <w:r>
+        <w:rPr>
+          <w:b/>
+        </w:rPr>
         <w:t>CONFIGURACION CASO DESARROLLADO EN EL CURSO</w:t>
       </w:r>
     </w:p>
@@ -352,7 +375,7 @@
                     <pic:cNvPicPr/>
                   </pic:nvPicPr>
                   <pic:blipFill>
-                    <a:blip r:embed="rId5"/>
+                    <a:blip r:embed="rId7"/>
                     <a:stretch>
                       <a:fillRect/>
                     </a:stretch>
@@ -393,7 +416,7 @@
                     <pic:cNvPicPr/>
                   </pic:nvPicPr>
                   <pic:blipFill>
-                    <a:blip r:embed="rId6"/>
+                    <a:blip r:embed="rId8"/>
                     <a:stretch>
                       <a:fillRect/>
                     </a:stretch>
@@ -421,12 +444,24 @@
     </w:p>
     <w:p/>
     <w:p>
-      <w:r>
+      <w:pPr>
+        <w:rPr>
+          <w:b/>
+        </w:rPr>
+      </w:pPr>
+      <w:r>
+        <w:rPr>
+          <w:b/>
+        </w:rPr>
         <w:t>ESTRUCTURA INICIAL DEL PROYECTO:</w:t>
       </w:r>
     </w:p>
     <w:p>
       <w:r>
+        <w:rPr>
+          <w:noProof/>
+          <w:lang w:eastAsia="es-AR"/>
+        </w:rPr>
         <w:drawing>
           <wp:inline distT="0" distB="0" distL="0" distR="0" wp14:anchorId="0B1F6FEE" wp14:editId="6C512BED">
             <wp:extent cx="2915057" cy="3543795"/>
@@ -443,7 +478,7 @@
                     <pic:cNvPicPr/>
                   </pic:nvPicPr>
                   <pic:blipFill>
-                    <a:blip r:embed="rId7"/>
+                    <a:blip r:embed="rId9"/>
                     <a:stretch>
                       <a:fillRect/>
                     </a:stretch>
@@ -476,6 +511,10 @@
         <w:t xml:space="preserve"> </w:t>
       </w:r>
       <w:r>
+        <w:rPr>
+          <w:noProof/>
+          <w:lang w:eastAsia="es-AR"/>
+        </w:rPr>
         <w:drawing>
           <wp:inline distT="0" distB="0" distL="0" distR="0" wp14:anchorId="58B99B31" wp14:editId="71B58112">
             <wp:extent cx="1971950" cy="3181794"/>
@@ -492,7 +531,7 @@
                     <pic:cNvPicPr/>
                   </pic:nvPicPr>
                   <pic:blipFill>
-                    <a:blip r:embed="rId8"/>
+                    <a:blip r:embed="rId10"/>
                     <a:stretch>
                       <a:fillRect/>
                     </a:stretch>
@@ -783,9 +822,995 @@
       </w:r>
     </w:p>
     <w:p>
+      <w:proofErr w:type="spellStart"/>
+      <w:r>
+        <w:t>Build</w:t>
+      </w:r>
+      <w:proofErr w:type="spellEnd"/>
+      <w:r>
+        <w:t xml:space="preserve"> (folder): carpeta donde se compila y</w:t>
+      </w:r>
+      <w:r>
+        <w:t xml:space="preserve"> desde donde se</w:t>
+      </w:r>
+      <w:r>
+        <w:t xml:space="preserve"> ejecuta el proyecto</w:t>
+      </w:r>
+    </w:p>
+    <w:p>
+      <w:r>
+        <w:br w:type="page"/>
+      </w:r>
+    </w:p>
+    <w:p>
+      <w:pPr>
+        <w:rPr>
+          <w:b/>
+        </w:rPr>
+      </w:pPr>
+      <w:r>
+        <w:rPr>
+          <w:b/>
+        </w:rPr>
+        <w:lastRenderedPageBreak/>
+        <w:t>CONFIGURAR SPRING BOOT</w:t>
+      </w:r>
+    </w:p>
+    <w:p>
+      <w:pPr>
+        <w:rPr>
+          <w:b/>
+        </w:rPr>
+      </w:pPr>
+      <w:r>
+        <w:rPr>
+          <w:b/>
+        </w:rPr>
+        <w:t xml:space="preserve">Propiedades de la </w:t>
+      </w:r>
+      <w:proofErr w:type="spellStart"/>
+      <w:r>
+        <w:rPr>
+          <w:b/>
+        </w:rPr>
+        <w:t>app</w:t>
+      </w:r>
+      <w:proofErr w:type="spellEnd"/>
+    </w:p>
+    <w:p>
+      <w:proofErr w:type="spellStart"/>
+      <w:r>
+        <w:t>application.properties</w:t>
+      </w:r>
+      <w:proofErr w:type="spellEnd"/>
+      <w:r>
+        <w:t xml:space="preserve"> (o </w:t>
+      </w:r>
+      <w:proofErr w:type="spellStart"/>
+      <w:r>
+        <w:t>application.yml</w:t>
+      </w:r>
+      <w:proofErr w:type="spellEnd"/>
+      <w:r>
+        <w:t xml:space="preserve">, o por línea de comando al iniciar el proyecto). </w:t>
+      </w:r>
+      <w:proofErr w:type="spellStart"/>
+      <w:r>
+        <w:t>Ej</w:t>
+      </w:r>
+      <w:proofErr w:type="spellEnd"/>
+      <w:r>
+        <w:t xml:space="preserve"> modificar puerto donde se ejecuta, el </w:t>
+      </w:r>
+      <w:proofErr w:type="spellStart"/>
+      <w:r>
+        <w:t>context.path</w:t>
+      </w:r>
+      <w:proofErr w:type="spellEnd"/>
+      <w:r>
+        <w:t xml:space="preserve"> de nuestra </w:t>
+      </w:r>
+      <w:proofErr w:type="spellStart"/>
+      <w:r>
+        <w:t>app</w:t>
+      </w:r>
+      <w:proofErr w:type="spellEnd"/>
+      <w:r>
+        <w:t>, etc.</w:t>
+      </w:r>
+    </w:p>
+    <w:p>
+      <w:r>
+        <w:t>Se pueden añadir propiedades propias, y gestionar perfiles según el tipo de despliegue (</w:t>
+      </w:r>
+      <w:proofErr w:type="spellStart"/>
+      <w:r>
+        <w:t>ej</w:t>
+      </w:r>
+      <w:proofErr w:type="spellEnd"/>
+      <w:r>
+        <w:t xml:space="preserve"> ambiente de desarrollo, y ambiente de producción)</w:t>
+      </w:r>
+    </w:p>
+    <w:p>
+      <w:pPr>
+        <w:rPr>
+          <w:lang w:val="en-US"/>
+        </w:rPr>
+      </w:pPr>
+      <w:r>
+        <w:rPr>
+          <w:lang w:val="en-US"/>
+        </w:rPr>
+        <w:t xml:space="preserve">Common </w:t>
+      </w:r>
+      <w:proofErr w:type="spellStart"/>
+      <w:r>
+        <w:rPr>
+          <w:lang w:val="en-US"/>
+        </w:rPr>
+        <w:t>app</w:t>
+      </w:r>
+      <w:r>
+        <w:rPr>
+          <w:lang w:val="en-US"/>
+        </w:rPr>
+        <w:t>.</w:t>
+      </w:r>
+      <w:r>
+        <w:rPr>
+          <w:lang w:val="en-US"/>
+        </w:rPr>
+        <w:t>prop</w:t>
+      </w:r>
+      <w:proofErr w:type="spellEnd"/>
+      <w:r>
+        <w:rPr>
+          <w:lang w:val="en-US"/>
+        </w:rPr>
+        <w:t xml:space="preserve"> de spring: </w:t>
+      </w:r>
+      <w:hyperlink r:id="rId11" w:history="1">
+        <w:r>
+          <w:rPr>
+            <w:rStyle w:val="Hyperlink"/>
+            <w:lang w:val="en-US"/>
+          </w:rPr>
+          <w:t>https://docs.spring.io/spring-boot/appendix/application-properties/index.html</w:t>
+        </w:r>
+      </w:hyperlink>
+    </w:p>
+    <w:p>
+      <w:pPr>
+        <w:rPr>
+          <w:lang w:val="en-US"/>
+        </w:rPr>
+      </w:pPr>
+    </w:p>
+    <w:p>
+      <w:pPr>
+        <w:rPr>
+          <w:b/>
+        </w:rPr>
+      </w:pPr>
+      <w:r>
+        <w:rPr>
+          <w:b/>
+        </w:rPr>
+        <w:t>ESTRUCTURA/ ARQUITECTURA DEL PROYECTO</w:t>
+      </w:r>
+    </w:p>
+    <w:p>
+      <w:r>
+        <w:t>Utilizaremos una por capas orientada al dominio.</w:t>
+      </w:r>
+    </w:p>
+    <w:p>
+      <w:pPr>
+        <w:rPr>
+          <w:b/>
+        </w:rPr>
+      </w:pPr>
+      <w:r>
+        <w:rPr>
+          <w:b/>
+        </w:rPr>
+        <w:t>Primer capa: DOMINIO</w:t>
+      </w:r>
+    </w:p>
+    <w:p>
+      <w:pPr>
+        <w:pStyle w:val="ListParagraph"/>
+        <w:numPr>
+          <w:ilvl w:val="0"/>
+          <w:numId w:val="1"/>
+        </w:numPr>
+      </w:pPr>
+      <w:proofErr w:type="spellStart"/>
+      <w:r>
+        <w:t>Dtos</w:t>
+      </w:r>
+      <w:proofErr w:type="spellEnd"/>
+      <w:r>
+        <w:t xml:space="preserve"> y objetos de dominio (</w:t>
+      </w:r>
+      <w:proofErr w:type="spellStart"/>
+      <w:r>
+        <w:t>ej</w:t>
+      </w:r>
+      <w:proofErr w:type="spellEnd"/>
+      <w:r>
+        <w:t xml:space="preserve"> contexto de un supermercado): Hacen parte del contexto del dominio</w:t>
+      </w:r>
+    </w:p>
+    <w:p>
+      <w:pPr>
+        <w:pStyle w:val="ListParagraph"/>
+        <w:numPr>
+          <w:ilvl w:val="0"/>
+          <w:numId w:val="1"/>
+        </w:numPr>
+      </w:pPr>
+      <w:r>
+        <w:t xml:space="preserve">Servicios: encargados de puente entre controladores y persistencia/repositorio de </w:t>
+      </w:r>
+      <w:proofErr w:type="spellStart"/>
+      <w:r>
+        <w:t>bd</w:t>
+      </w:r>
+      <w:proofErr w:type="spellEnd"/>
+    </w:p>
+    <w:p>
+      <w:pPr>
+        <w:pStyle w:val="ListParagraph"/>
+        <w:numPr>
+          <w:ilvl w:val="0"/>
+          <w:numId w:val="1"/>
+        </w:numPr>
+      </w:pPr>
+      <w:r>
+        <w:t xml:space="preserve">Especificación de repositorios: interfaces que definen reglas de juego o contratos que debe cumplir la persistencia para intervenir entre objetos de dominio y </w:t>
+      </w:r>
+      <w:proofErr w:type="spellStart"/>
+      <w:r>
+        <w:t>db</w:t>
+      </w:r>
+      <w:proofErr w:type="spellEnd"/>
+    </w:p>
+    <w:p>
+      <w:pPr>
+        <w:rPr>
+          <w:b/>
+        </w:rPr>
+      </w:pPr>
+      <w:r>
+        <w:rPr>
+          <w:b/>
+        </w:rPr>
+        <w:t>Segunda capa: WEB</w:t>
+      </w:r>
+    </w:p>
+    <w:p>
+      <w:pPr>
+        <w:pStyle w:val="ListParagraph"/>
+        <w:numPr>
+          <w:ilvl w:val="0"/>
+          <w:numId w:val="2"/>
+        </w:numPr>
+      </w:pPr>
+      <w:r>
+        <w:t xml:space="preserve">Controladores de API </w:t>
+      </w:r>
+      <w:proofErr w:type="spellStart"/>
+      <w:r>
+        <w:t>Rest</w:t>
+      </w:r>
+      <w:proofErr w:type="spellEnd"/>
+      <w:r>
+        <w:t>: cada controlador por el que los usuarios se pueden conectar</w:t>
+      </w:r>
+    </w:p>
+    <w:p>
+      <w:pPr>
+        <w:rPr>
+          <w:b/>
+        </w:rPr>
+      </w:pPr>
+      <w:r>
+        <w:rPr>
+          <w:b/>
+        </w:rPr>
+        <w:t>Tercer capa: PERSISTENCIA</w:t>
+      </w:r>
+    </w:p>
+    <w:p>
+      <w:pPr>
+        <w:pStyle w:val="ListParagraph"/>
+        <w:numPr>
+          <w:ilvl w:val="0"/>
+          <w:numId w:val="2"/>
+        </w:numPr>
+      </w:pPr>
+      <w:r>
+        <w:t>Repositorios: implementan las especificaciones del dominio</w:t>
+      </w:r>
+    </w:p>
+    <w:p>
+      <w:pPr>
+        <w:pStyle w:val="ListParagraph"/>
+        <w:numPr>
+          <w:ilvl w:val="0"/>
+          <w:numId w:val="2"/>
+        </w:numPr>
+      </w:pPr>
+      <w:proofErr w:type="spellStart"/>
+      <w:r>
+        <w:t>Entities</w:t>
+      </w:r>
+      <w:proofErr w:type="spellEnd"/>
+      <w:r>
+        <w:t xml:space="preserve">: clases que mapean y hacen de “tabla” por la </w:t>
+      </w:r>
+      <w:proofErr w:type="spellStart"/>
+      <w:r>
+        <w:t>info</w:t>
+      </w:r>
+      <w:proofErr w:type="spellEnd"/>
+      <w:r>
+        <w:t xml:space="preserve"> contenida en la </w:t>
+      </w:r>
+      <w:proofErr w:type="spellStart"/>
+      <w:r>
+        <w:t>db</w:t>
+      </w:r>
+      <w:proofErr w:type="spellEnd"/>
+    </w:p>
+    <w:p/>
+    <w:p>
+      <w:r>
+        <w:t>Flujo normal:</w:t>
+      </w:r>
+      <w:r>
+        <w:tab/>
+      </w:r>
+      <w:r>
+        <w:t>Usuario &gt; Controlador API &gt; Servicio &gt; Repositorio</w:t>
+      </w:r>
+    </w:p>
+    <w:p/>
+    <w:p>
+      <w:pPr>
+        <w:rPr>
+          <w:b/>
+        </w:rPr>
+      </w:pPr>
+      <w:r>
+        <w:rPr>
+          <w:b/>
+        </w:rPr>
+        <w:t>JPA</w:t>
+      </w:r>
+    </w:p>
+    <w:p>
+      <w:r>
+        <w:t xml:space="preserve">Es una especificación de java (estándar) para un </w:t>
+      </w:r>
+      <w:proofErr w:type="spellStart"/>
+      <w:r>
+        <w:t>framework</w:t>
+      </w:r>
+      <w:proofErr w:type="spellEnd"/>
+      <w:r>
+        <w:t xml:space="preserve"> ORM</w:t>
+      </w:r>
+      <w:r>
+        <w:t xml:space="preserve">. </w:t>
+      </w:r>
+      <w:proofErr w:type="spellStart"/>
+      <w:r>
+        <w:t>Interactura</w:t>
+      </w:r>
+      <w:proofErr w:type="spellEnd"/>
+      <w:r>
+        <w:t xml:space="preserve"> con tablas de DB en forma de objetos java.</w:t>
+      </w:r>
+    </w:p>
+    <w:p>
+      <w:proofErr w:type="spellStart"/>
+      <w:r>
+        <w:t>Frameworks</w:t>
+      </w:r>
+      <w:proofErr w:type="spellEnd"/>
+      <w:r>
+        <w:t xml:space="preserve"> ORM </w:t>
+      </w:r>
+      <w:proofErr w:type="spellStart"/>
+      <w:r>
+        <w:t>mas</w:t>
+      </w:r>
+      <w:proofErr w:type="spellEnd"/>
+      <w:r>
+        <w:t xml:space="preserve"> populares para java: </w:t>
+      </w:r>
+      <w:proofErr w:type="spellStart"/>
+      <w:r>
+        <w:t>Hibernate</w:t>
+      </w:r>
+      <w:proofErr w:type="spellEnd"/>
+      <w:r>
+        <w:t xml:space="preserve">, </w:t>
+      </w:r>
+      <w:proofErr w:type="spellStart"/>
+      <w:r>
+        <w:t>EclipseLink</w:t>
+      </w:r>
+      <w:proofErr w:type="spellEnd"/>
+      <w:r>
+        <w:t xml:space="preserve">, </w:t>
+      </w:r>
+      <w:proofErr w:type="spellStart"/>
+      <w:r>
+        <w:t>TopLink</w:t>
+      </w:r>
+      <w:proofErr w:type="spellEnd"/>
+      <w:r>
+        <w:t xml:space="preserve"> y </w:t>
+      </w:r>
+      <w:proofErr w:type="spellStart"/>
+      <w:r>
+        <w:t>ObjectDB</w:t>
+      </w:r>
+      <w:proofErr w:type="spellEnd"/>
+      <w:r>
+        <w:t>.</w:t>
+      </w:r>
+    </w:p>
+    <w:p>
+      <w:r>
+        <w:t xml:space="preserve">Anotaciones: para conectar clases a tablas de nuestra base de datos, para evitar hacerlo nativo con </w:t>
+      </w:r>
+      <w:proofErr w:type="spellStart"/>
+      <w:r>
+        <w:t>sql</w:t>
+      </w:r>
+      <w:proofErr w:type="spellEnd"/>
+      <w:r>
+        <w:t>, y hacerlo todo con código java.</w:t>
+      </w:r>
+    </w:p>
+    <w:p>
+      <w:r>
+        <w:t>@</w:t>
+      </w:r>
+      <w:proofErr w:type="spellStart"/>
+      <w:r>
+        <w:t>Entity</w:t>
+      </w:r>
+      <w:proofErr w:type="spellEnd"/>
+      <w:r>
+        <w:t>: indica a una clase java que representa una tabla de la base de datos</w:t>
+      </w:r>
+    </w:p>
+    <w:p>
+      <w:r>
+        <w:t>@</w:t>
+      </w:r>
+      <w:proofErr w:type="spellStart"/>
+      <w:r>
+        <w:t>Table</w:t>
+      </w:r>
+      <w:proofErr w:type="spellEnd"/>
+      <w:r>
+        <w:t>: recibe el nombre de la tabla a la cual está mapeando nuestra clase</w:t>
+      </w:r>
+    </w:p>
+    <w:p>
+      <w:r>
+        <w:lastRenderedPageBreak/>
+        <w:t>@</w:t>
+      </w:r>
+      <w:proofErr w:type="spellStart"/>
+      <w:r>
+        <w:t>Column</w:t>
+      </w:r>
+      <w:proofErr w:type="spellEnd"/>
+      <w:r>
+        <w:t>: (anotación para atributos de la clase. No obligatoria, solo cuando nombre de columna =/= nombre de tabla)</w:t>
+      </w:r>
+    </w:p>
+    <w:p>
+      <w:r>
+        <w:t>@Id y @</w:t>
+      </w:r>
+      <w:proofErr w:type="spellStart"/>
+      <w:r>
+        <w:t>EmbededId</w:t>
+      </w:r>
+      <w:proofErr w:type="spellEnd"/>
+      <w:r>
+        <w:t xml:space="preserve">: representan clave primaria de nuestra tabla en la clase. Id para CP sencilla, </w:t>
+      </w:r>
+      <w:proofErr w:type="spellStart"/>
+      <w:r>
+        <w:t>embededId</w:t>
+      </w:r>
+      <w:proofErr w:type="spellEnd"/>
+      <w:r>
+        <w:t xml:space="preserve"> para CP compuesta </w:t>
+      </w:r>
+    </w:p>
+    <w:p>
+      <w:r>
+        <w:t>@</w:t>
+      </w:r>
+      <w:proofErr w:type="spellStart"/>
+      <w:r>
+        <w:t>GeneratedValue</w:t>
+      </w:r>
+      <w:proofErr w:type="spellEnd"/>
+      <w:r>
+        <w:t xml:space="preserve">: genera valores por defecto para las CP en nuestras tablas </w:t>
+      </w:r>
+    </w:p>
+    <w:p>
+      <w:r>
+        <w:t>@</w:t>
+      </w:r>
+      <w:proofErr w:type="spellStart"/>
+      <w:r>
+        <w:t>OneToMany</w:t>
+      </w:r>
+      <w:proofErr w:type="spellEnd"/>
+      <w:r>
+        <w:t xml:space="preserve"> y @</w:t>
+      </w:r>
+      <w:proofErr w:type="spellStart"/>
+      <w:r>
+        <w:t>ManyToOne</w:t>
+      </w:r>
+      <w:proofErr w:type="spellEnd"/>
+    </w:p>
+    <w:p>
+      <w:r>
+        <w:t xml:space="preserve">SQL: </w:t>
+      </w:r>
+    </w:p>
+    <w:p>
+      <w:r>
+        <w:t xml:space="preserve">SELECT * </w:t>
+      </w:r>
+    </w:p>
+    <w:p>
+      <w:pPr>
+        <w:rPr>
+          <w:lang w:val="en-US"/>
+        </w:rPr>
+      </w:pPr>
+      <w:r>
+        <w:rPr>
+          <w:lang w:val="en-US"/>
+        </w:rPr>
+        <w:t>FROM products</w:t>
+      </w:r>
+    </w:p>
+    <w:p>
+      <w:pPr>
+        <w:rPr>
+          <w:lang w:val="en-US"/>
+        </w:rPr>
+      </w:pPr>
+      <w:r>
+        <w:rPr>
+          <w:lang w:val="en-US"/>
+        </w:rPr>
+        <w:t xml:space="preserve">WHERE </w:t>
+      </w:r>
+      <w:proofErr w:type="spellStart"/>
+      <w:r>
+        <w:rPr>
+          <w:lang w:val="en-US"/>
+        </w:rPr>
+        <w:t>id_</w:t>
+      </w:r>
+      <w:r>
+        <w:rPr>
+          <w:lang w:val="en-US"/>
+        </w:rPr>
+        <w:t>category</w:t>
+      </w:r>
+      <w:proofErr w:type="spellEnd"/>
+      <w:r>
+        <w:rPr>
+          <w:lang w:val="en-US"/>
+        </w:rPr>
+        <w:t xml:space="preserve"> </w:t>
+      </w:r>
+      <w:proofErr w:type="gramStart"/>
+      <w:r>
+        <w:rPr>
+          <w:lang w:val="en-US"/>
+        </w:rPr>
+        <w:t>= ?</w:t>
+      </w:r>
+      <w:proofErr w:type="gramEnd"/>
+    </w:p>
+    <w:p>
+      <w:pPr>
+        <w:rPr>
+          <w:lang w:val="en-US"/>
+        </w:rPr>
+      </w:pPr>
+      <w:r>
+        <w:rPr>
+          <w:lang w:val="en-US"/>
+        </w:rPr>
+        <w:t>ORDER BY name ASC;</w:t>
+      </w:r>
+    </w:p>
+    <w:p>
+      <w:pPr>
+        <w:rPr>
+          <w:lang w:val="en-US"/>
+        </w:rPr>
+      </w:pPr>
+    </w:p>
+    <w:p>
+      <w:pPr>
+        <w:rPr>
+          <w:lang w:val="en-US"/>
+        </w:rPr>
+      </w:pPr>
+      <w:r>
+        <w:rPr>
+          <w:lang w:val="en-US"/>
+        </w:rPr>
+        <w:t>Query Method (Java):</w:t>
+      </w:r>
+    </w:p>
+    <w:p>
+      <w:pPr>
+        <w:rPr>
+          <w:lang w:val="en-US"/>
+        </w:rPr>
+      </w:pPr>
+      <w:proofErr w:type="spellStart"/>
+      <w:proofErr w:type="gramStart"/>
+      <w:r>
+        <w:rPr>
+          <w:lang w:val="en-US"/>
+        </w:rPr>
+        <w:t>findByIdCategoryOrderByNameAsc</w:t>
+      </w:r>
+      <w:proofErr w:type="spellEnd"/>
+      <w:r>
+        <w:rPr>
+          <w:lang w:val="en-US"/>
+        </w:rPr>
+        <w:t>(</w:t>
+      </w:r>
+      <w:proofErr w:type="spellStart"/>
+      <w:proofErr w:type="gramEnd"/>
+      <w:r>
+        <w:rPr>
+          <w:lang w:val="en-US"/>
+        </w:rPr>
+        <w:t>int</w:t>
+      </w:r>
+      <w:proofErr w:type="spellEnd"/>
+      <w:r>
+        <w:rPr>
+          <w:lang w:val="en-US"/>
+        </w:rPr>
+        <w:t xml:space="preserve"> </w:t>
+      </w:r>
+      <w:proofErr w:type="spellStart"/>
+      <w:r>
+        <w:rPr>
+          <w:lang w:val="en-US"/>
+        </w:rPr>
+        <w:t>idCategory</w:t>
+      </w:r>
+      <w:proofErr w:type="spellEnd"/>
+      <w:r>
+        <w:rPr>
+          <w:lang w:val="en-US"/>
+        </w:rPr>
+        <w:t>);</w:t>
+      </w:r>
+    </w:p>
+    <w:p>
+      <w:pPr>
+        <w:rPr>
+          <w:lang w:val="en-US"/>
+        </w:rPr>
+      </w:pPr>
+    </w:p>
+    <w:p>
+      <w:pPr>
+        <w:rPr>
+          <w:b/>
+          <w:lang w:val="en-US"/>
+        </w:rPr>
+      </w:pPr>
+      <w:r>
+        <w:rPr>
+          <w:b/>
+          <w:lang w:val="en-US"/>
+        </w:rPr>
+        <w:br w:type="page"/>
+      </w:r>
+    </w:p>
+    <w:p>
+      <w:pPr>
+        <w:rPr>
+          <w:b/>
+          <w:lang w:val="en-US"/>
+        </w:rPr>
+      </w:pPr>
+      <w:r>
+        <w:rPr>
+          <w:b/>
+          <w:lang w:val="en-US"/>
+        </w:rPr>
+        <w:lastRenderedPageBreak/>
+        <w:t>SPRING DATA</w:t>
+      </w:r>
+    </w:p>
+    <w:p>
+      <w:r>
+        <w:t xml:space="preserve">Proyecto que contiene otros sub proyectos. </w:t>
+      </w:r>
+      <w:r>
+        <w:t>Nosotros usaremos Spring Data JPA (o Spring Data JDBC).</w:t>
+      </w:r>
+    </w:p>
+    <w:p>
+      <w:r>
+        <w:t xml:space="preserve">Se optimizan tareas repetitivas a </w:t>
+      </w:r>
+      <w:proofErr w:type="spellStart"/>
+      <w:r>
+        <w:t>traves</w:t>
+      </w:r>
+      <w:proofErr w:type="spellEnd"/>
+      <w:r>
+        <w:t xml:space="preserve"> de </w:t>
+      </w:r>
+      <w:r>
+        <w:t>repos sin código que permiten todo tipo de operaciones en DB sin escribir código por la implementación específica.</w:t>
+      </w:r>
+    </w:p>
+    <w:p>
+      <w:r>
+        <w:t xml:space="preserve">Provee un servicio de </w:t>
+      </w:r>
+      <w:proofErr w:type="spellStart"/>
+      <w:r>
+        <w:t>auditorias</w:t>
+      </w:r>
+      <w:proofErr w:type="spellEnd"/>
+      <w:r>
+        <w:t xml:space="preserve"> para rastrear cuando se insertan, borran o modifican registros en la DB, sin tener que escribir código con las implementaciones específicas.</w:t>
+      </w:r>
+    </w:p>
+    <w:p/>
+    <w:p>
+      <w:pPr>
+        <w:rPr>
+          <w:b/>
+        </w:rPr>
+      </w:pPr>
+      <w:r>
+        <w:rPr>
+          <w:b/>
+        </w:rPr>
+        <w:t>MODELO DE DATOS</w:t>
+      </w:r>
+    </w:p>
+    <w:p>
+      <w:r>
+        <w:rPr>
+          <w:noProof/>
+          <w:lang w:eastAsia="es-AR"/>
+        </w:rPr>
+        <w:drawing>
+          <wp:inline distT="0" distB="0" distL="0" distR="0" wp14:anchorId="098D8366" wp14:editId="7E5F5FAB">
+            <wp:extent cx="5400040" cy="3309620"/>
+            <wp:effectExtent l="19050" t="19050" r="10160" b="24130"/>
+            <wp:docPr id="6" name="Picture 6"/>
+            <wp:cNvGraphicFramePr>
+              <a:graphicFrameLocks xmlns:a="http://schemas.openxmlformats.org/drawingml/2006/main" noChangeAspect="1"/>
+            </wp:cNvGraphicFramePr>
+            <a:graphic xmlns:a="http://schemas.openxmlformats.org/drawingml/2006/main">
+              <a:graphicData uri="http://schemas.openxmlformats.org/drawingml/2006/picture">
+                <pic:pic xmlns:pic="http://schemas.openxmlformats.org/drawingml/2006/picture">
+                  <pic:nvPicPr>
+                    <pic:cNvPr id="1" name=""/>
+                    <pic:cNvPicPr/>
+                  </pic:nvPicPr>
+                  <pic:blipFill>
+                    <a:blip r:embed="rId12"/>
+                    <a:stretch>
+                      <a:fillRect/>
+                    </a:stretch>
+                  </pic:blipFill>
+                  <pic:spPr>
+                    <a:xfrm>
+                      <a:off x="0" y="0"/>
+                      <a:ext cx="5400040" cy="3309620"/>
+                    </a:xfrm>
+                    <a:prstGeom prst="rect">
+                      <a:avLst/>
+                    </a:prstGeom>
+                    <a:ln>
+                      <a:solidFill>
+                        <a:schemeClr val="accent1"/>
+                      </a:solidFill>
+                    </a:ln>
+                  </pic:spPr>
+                </pic:pic>
+              </a:graphicData>
+            </a:graphic>
+          </wp:inline>
+        </w:drawing>
+      </w:r>
+    </w:p>
+    <w:p>
+      <w:proofErr w:type="spellStart"/>
+      <w:r>
+        <w:t>Categorias</w:t>
+      </w:r>
+      <w:proofErr w:type="spellEnd"/>
+      <w:r>
+        <w:t xml:space="preserve"> (</w:t>
+      </w:r>
+      <w:proofErr w:type="spellStart"/>
+      <w:r>
+        <w:t>ej</w:t>
+      </w:r>
+      <w:proofErr w:type="spellEnd"/>
+      <w:r>
+        <w:t xml:space="preserve"> lácteos, aseo, verduras, frutas, </w:t>
+      </w:r>
+      <w:proofErr w:type="spellStart"/>
+      <w:r>
+        <w:t>etc</w:t>
+      </w:r>
+      <w:proofErr w:type="spellEnd"/>
+      <w:r>
+        <w:t>)</w:t>
+      </w:r>
+    </w:p>
+    <w:p>
+      <w:r>
+        <w:t>Productos (cada producto individual)</w:t>
+      </w:r>
+    </w:p>
+    <w:p>
+      <w:r>
+        <w:t>Clientes (</w:t>
+      </w:r>
+      <w:proofErr w:type="spellStart"/>
+      <w:r>
+        <w:t>info</w:t>
+      </w:r>
+      <w:proofErr w:type="spellEnd"/>
+      <w:r>
+        <w:t xml:space="preserve"> de personas que compran)</w:t>
+      </w:r>
+    </w:p>
+    <w:p>
+      <w:r>
+        <w:t>Compras (un cliente puede estar en muchas compras)</w:t>
+      </w:r>
+    </w:p>
+    <w:p>
+      <w:proofErr w:type="spellStart"/>
+      <w:r>
+        <w:t>Compras_productos</w:t>
+      </w:r>
+      <w:proofErr w:type="spellEnd"/>
+      <w:r>
+        <w:t xml:space="preserve"> (tabla de doble relación con CP compuesta)</w:t>
+      </w:r>
+    </w:p>
+    <w:p/>
+    <w:p>
+      <w:pPr>
+        <w:rPr>
+          <w:b/>
+        </w:rPr>
+      </w:pPr>
+      <w:r>
+        <w:rPr>
+          <w:b/>
+        </w:rPr>
+        <w:br w:type="page"/>
+      </w:r>
+    </w:p>
+    <w:p>
+      <w:pPr>
+        <w:rPr>
+          <w:b/>
+        </w:rPr>
+      </w:pPr>
+    </w:p>
+    <w:p>
+      <w:pPr>
+        <w:rPr>
+          <w:b/>
+        </w:rPr>
+      </w:pPr>
+      <w:r>
+        <w:rPr>
+          <w:b/>
+        </w:rPr>
+        <w:t>CONECTAR DB</w:t>
+      </w:r>
+    </w:p>
+    <w:p>
+      <w:r>
+        <w:t xml:space="preserve">Se configura en </w:t>
+      </w:r>
+      <w:r>
+        <w:t xml:space="preserve">los </w:t>
+      </w:r>
+      <w:proofErr w:type="spellStart"/>
+      <w:r>
+        <w:t>application.properties</w:t>
+      </w:r>
+      <w:proofErr w:type="spellEnd"/>
+      <w:r>
+        <w:t xml:space="preserve"> respectivos, y agregando dependencias y configuraciones necesarias en nuestro archivo </w:t>
+      </w:r>
+      <w:proofErr w:type="spellStart"/>
+      <w:r>
+        <w:t>build.gradle</w:t>
+      </w:r>
+      <w:proofErr w:type="spellEnd"/>
+    </w:p>
+    <w:p/>
+    <w:p>
+      <w:pPr>
+        <w:rPr>
+          <w:b/>
+        </w:rPr>
+      </w:pPr>
+      <w:r>
+        <w:rPr>
+          <w:b/>
+        </w:rPr>
+        <w:t>MAPEAR TABLAS COMO CLASES</w:t>
+      </w:r>
+    </w:p>
+    <w:p>
+      <w:r>
+        <w:t xml:space="preserve">Se crean </w:t>
+      </w:r>
+      <w:proofErr w:type="spellStart"/>
+      <w:r>
+        <w:t>entity</w:t>
+      </w:r>
+      <w:proofErr w:type="spellEnd"/>
+      <w:r>
+        <w:t xml:space="preserve"> </w:t>
+      </w:r>
+      <w:proofErr w:type="spellStart"/>
+      <w:r>
+        <w:t>beans</w:t>
+      </w:r>
+      <w:proofErr w:type="spellEnd"/>
+      <w:r>
+        <w:t xml:space="preserve"> que mapean relaciones con las tablas</w:t>
+      </w:r>
+      <w:r>
+        <w:t>.</w:t>
+      </w:r>
       <w:bookmarkStart w:id="0" w:name="_GoBack"/>
       <w:bookmarkEnd w:id="0"/>
     </w:p>
+    <w:p/>
+    <w:p/>
     <w:p/>
     <w:sectPr>
       <w:pgSz w:w="11906" w:h="16838"/>
@@ -795,6 +1820,243 @@
     </w:sectPr>
   </w:body>
 </w:document>
+</file>
+
+<file path=word/numbering.xml><?xml version="1.0" encoding="utf-8"?>
+<w:numbering xmlns:wpc="http://schemas.microsoft.com/office/word/2010/wordprocessingCanvas" xmlns:mc="http://schemas.openxmlformats.org/markup-compatibility/2006" xmlns:o="urn:schemas-microsoft-com:office:office" xmlns:r="http://schemas.openxmlformats.org/officeDocument/2006/relationships" xmlns:m="http://schemas.openxmlformats.org/officeDocument/2006/math" xmlns:v="urn:schemas-microsoft-com:vml" xmlns:wp14="http://schemas.microsoft.com/office/word/2010/wordprocessingDrawing" xmlns:wp="http://schemas.openxmlformats.org/drawingml/2006/wordprocessingDrawing" xmlns:w10="urn:schemas-microsoft-com:office:word" xmlns:w="http://schemas.openxmlformats.org/wordprocessingml/2006/main" xmlns:w14="http://schemas.microsoft.com/office/word/2010/wordml" xmlns:w15="http://schemas.microsoft.com/office/word/2012/wordml" xmlns:wpg="http://schemas.microsoft.com/office/word/2010/wordprocessingGroup" xmlns:wpi="http://schemas.microsoft.com/office/word/2010/wordprocessingInk" xmlns:wne="http://schemas.microsoft.com/office/word/2006/wordml" xmlns:wps="http://schemas.microsoft.com/office/word/2010/wordprocessingShape" mc:Ignorable="w14 w15 wp14">
+  <w:abstractNum w:abstractNumId="0">
+    <w:nsid w:val="024D6A34"/>
+    <w:multiLevelType w:val="hybridMultilevel"/>
+    <w:tmpl w:val="19BA5CC6"/>
+    <w:lvl w:ilvl="0" w:tplc="2C0A0001">
+      <w:start w:val="1"/>
+      <w:numFmt w:val="bullet"/>
+      <w:lvlText w:val=""/>
+      <w:lvlJc w:val="left"/>
+      <w:pPr>
+        <w:ind w:left="720" w:hanging="360"/>
+      </w:pPr>
+      <w:rPr>
+        <w:rFonts w:ascii="Symbol" w:hAnsi="Symbol" w:hint="default"/>
+      </w:rPr>
+    </w:lvl>
+    <w:lvl w:ilvl="1" w:tplc="2C0A0003" w:tentative="1">
+      <w:start w:val="1"/>
+      <w:numFmt w:val="bullet"/>
+      <w:lvlText w:val="o"/>
+      <w:lvlJc w:val="left"/>
+      <w:pPr>
+        <w:ind w:left="1440" w:hanging="360"/>
+      </w:pPr>
+      <w:rPr>
+        <w:rFonts w:ascii="Courier New" w:hAnsi="Courier New" w:cs="Courier New" w:hint="default"/>
+      </w:rPr>
+    </w:lvl>
+    <w:lvl w:ilvl="2" w:tplc="2C0A0005" w:tentative="1">
+      <w:start w:val="1"/>
+      <w:numFmt w:val="bullet"/>
+      <w:lvlText w:val=""/>
+      <w:lvlJc w:val="left"/>
+      <w:pPr>
+        <w:ind w:left="2160" w:hanging="360"/>
+      </w:pPr>
+      <w:rPr>
+        <w:rFonts w:ascii="Wingdings" w:hAnsi="Wingdings" w:hint="default"/>
+      </w:rPr>
+    </w:lvl>
+    <w:lvl w:ilvl="3" w:tplc="2C0A0001" w:tentative="1">
+      <w:start w:val="1"/>
+      <w:numFmt w:val="bullet"/>
+      <w:lvlText w:val=""/>
+      <w:lvlJc w:val="left"/>
+      <w:pPr>
+        <w:ind w:left="2880" w:hanging="360"/>
+      </w:pPr>
+      <w:rPr>
+        <w:rFonts w:ascii="Symbol" w:hAnsi="Symbol" w:hint="default"/>
+      </w:rPr>
+    </w:lvl>
+    <w:lvl w:ilvl="4" w:tplc="2C0A0003" w:tentative="1">
+      <w:start w:val="1"/>
+      <w:numFmt w:val="bullet"/>
+      <w:lvlText w:val="o"/>
+      <w:lvlJc w:val="left"/>
+      <w:pPr>
+        <w:ind w:left="3600" w:hanging="360"/>
+      </w:pPr>
+      <w:rPr>
+        <w:rFonts w:ascii="Courier New" w:hAnsi="Courier New" w:cs="Courier New" w:hint="default"/>
+      </w:rPr>
+    </w:lvl>
+    <w:lvl w:ilvl="5" w:tplc="2C0A0005" w:tentative="1">
+      <w:start w:val="1"/>
+      <w:numFmt w:val="bullet"/>
+      <w:lvlText w:val=""/>
+      <w:lvlJc w:val="left"/>
+      <w:pPr>
+        <w:ind w:left="4320" w:hanging="360"/>
+      </w:pPr>
+      <w:rPr>
+        <w:rFonts w:ascii="Wingdings" w:hAnsi="Wingdings" w:hint="default"/>
+      </w:rPr>
+    </w:lvl>
+    <w:lvl w:ilvl="6" w:tplc="2C0A0001" w:tentative="1">
+      <w:start w:val="1"/>
+      <w:numFmt w:val="bullet"/>
+      <w:lvlText w:val=""/>
+      <w:lvlJc w:val="left"/>
+      <w:pPr>
+        <w:ind w:left="5040" w:hanging="360"/>
+      </w:pPr>
+      <w:rPr>
+        <w:rFonts w:ascii="Symbol" w:hAnsi="Symbol" w:hint="default"/>
+      </w:rPr>
+    </w:lvl>
+    <w:lvl w:ilvl="7" w:tplc="2C0A0003" w:tentative="1">
+      <w:start w:val="1"/>
+      <w:numFmt w:val="bullet"/>
+      <w:lvlText w:val="o"/>
+      <w:lvlJc w:val="left"/>
+      <w:pPr>
+        <w:ind w:left="5760" w:hanging="360"/>
+      </w:pPr>
+      <w:rPr>
+        <w:rFonts w:ascii="Courier New" w:hAnsi="Courier New" w:cs="Courier New" w:hint="default"/>
+      </w:rPr>
+    </w:lvl>
+    <w:lvl w:ilvl="8" w:tplc="2C0A0005" w:tentative="1">
+      <w:start w:val="1"/>
+      <w:numFmt w:val="bullet"/>
+      <w:lvlText w:val=""/>
+      <w:lvlJc w:val="left"/>
+      <w:pPr>
+        <w:ind w:left="6480" w:hanging="360"/>
+      </w:pPr>
+      <w:rPr>
+        <w:rFonts w:ascii="Wingdings" w:hAnsi="Wingdings" w:hint="default"/>
+      </w:rPr>
+    </w:lvl>
+  </w:abstractNum>
+  <w:abstractNum w:abstractNumId="1">
+    <w:nsid w:val="22D56F01"/>
+    <w:multiLevelType w:val="hybridMultilevel"/>
+    <w:tmpl w:val="0BE6F816"/>
+    <w:lvl w:ilvl="0" w:tplc="2C0A0001">
+      <w:start w:val="1"/>
+      <w:numFmt w:val="bullet"/>
+      <w:lvlText w:val=""/>
+      <w:lvlJc w:val="left"/>
+      <w:pPr>
+        <w:ind w:left="720" w:hanging="360"/>
+      </w:pPr>
+      <w:rPr>
+        <w:rFonts w:ascii="Symbol" w:hAnsi="Symbol" w:hint="default"/>
+      </w:rPr>
+    </w:lvl>
+    <w:lvl w:ilvl="1" w:tplc="2C0A0003" w:tentative="1">
+      <w:start w:val="1"/>
+      <w:numFmt w:val="bullet"/>
+      <w:lvlText w:val="o"/>
+      <w:lvlJc w:val="left"/>
+      <w:pPr>
+        <w:ind w:left="1440" w:hanging="360"/>
+      </w:pPr>
+      <w:rPr>
+        <w:rFonts w:ascii="Courier New" w:hAnsi="Courier New" w:cs="Courier New" w:hint="default"/>
+      </w:rPr>
+    </w:lvl>
+    <w:lvl w:ilvl="2" w:tplc="2C0A0005" w:tentative="1">
+      <w:start w:val="1"/>
+      <w:numFmt w:val="bullet"/>
+      <w:lvlText w:val=""/>
+      <w:lvlJc w:val="left"/>
+      <w:pPr>
+        <w:ind w:left="2160" w:hanging="360"/>
+      </w:pPr>
+      <w:rPr>
+        <w:rFonts w:ascii="Wingdings" w:hAnsi="Wingdings" w:hint="default"/>
+      </w:rPr>
+    </w:lvl>
+    <w:lvl w:ilvl="3" w:tplc="2C0A0001" w:tentative="1">
+      <w:start w:val="1"/>
+      <w:numFmt w:val="bullet"/>
+      <w:lvlText w:val=""/>
+      <w:lvlJc w:val="left"/>
+      <w:pPr>
+        <w:ind w:left="2880" w:hanging="360"/>
+      </w:pPr>
+      <w:rPr>
+        <w:rFonts w:ascii="Symbol" w:hAnsi="Symbol" w:hint="default"/>
+      </w:rPr>
+    </w:lvl>
+    <w:lvl w:ilvl="4" w:tplc="2C0A0003" w:tentative="1">
+      <w:start w:val="1"/>
+      <w:numFmt w:val="bullet"/>
+      <w:lvlText w:val="o"/>
+      <w:lvlJc w:val="left"/>
+      <w:pPr>
+        <w:ind w:left="3600" w:hanging="360"/>
+      </w:pPr>
+      <w:rPr>
+        <w:rFonts w:ascii="Courier New" w:hAnsi="Courier New" w:cs="Courier New" w:hint="default"/>
+      </w:rPr>
+    </w:lvl>
+    <w:lvl w:ilvl="5" w:tplc="2C0A0005" w:tentative="1">
+      <w:start w:val="1"/>
+      <w:numFmt w:val="bullet"/>
+      <w:lvlText w:val=""/>
+      <w:lvlJc w:val="left"/>
+      <w:pPr>
+        <w:ind w:left="4320" w:hanging="360"/>
+      </w:pPr>
+      <w:rPr>
+        <w:rFonts w:ascii="Wingdings" w:hAnsi="Wingdings" w:hint="default"/>
+      </w:rPr>
+    </w:lvl>
+    <w:lvl w:ilvl="6" w:tplc="2C0A0001" w:tentative="1">
+      <w:start w:val="1"/>
+      <w:numFmt w:val="bullet"/>
+      <w:lvlText w:val=""/>
+      <w:lvlJc w:val="left"/>
+      <w:pPr>
+        <w:ind w:left="5040" w:hanging="360"/>
+      </w:pPr>
+      <w:rPr>
+        <w:rFonts w:ascii="Symbol" w:hAnsi="Symbol" w:hint="default"/>
+      </w:rPr>
+    </w:lvl>
+    <w:lvl w:ilvl="7" w:tplc="2C0A0003" w:tentative="1">
+      <w:start w:val="1"/>
+      <w:numFmt w:val="bullet"/>
+      <w:lvlText w:val="o"/>
+      <w:lvlJc w:val="left"/>
+      <w:pPr>
+        <w:ind w:left="5760" w:hanging="360"/>
+      </w:pPr>
+      <w:rPr>
+        <w:rFonts w:ascii="Courier New" w:hAnsi="Courier New" w:cs="Courier New" w:hint="default"/>
+      </w:rPr>
+    </w:lvl>
+    <w:lvl w:ilvl="8" w:tplc="2C0A0005" w:tentative="1">
+      <w:start w:val="1"/>
+      <w:numFmt w:val="bullet"/>
+      <w:lvlText w:val=""/>
+      <w:lvlJc w:val="left"/>
+      <w:pPr>
+        <w:ind w:left="6480" w:hanging="360"/>
+      </w:pPr>
+      <w:rPr>
+        <w:rFonts w:ascii="Wingdings" w:hAnsi="Wingdings" w:hint="default"/>
+      </w:rPr>
+    </w:lvl>
+  </w:abstractNum>
+  <w:num w:numId="1">
+    <w:abstractNumId w:val="0"/>
+  </w:num>
+  <w:num w:numId="2">
+    <w:abstractNumId w:val="1"/>
+  </w:num>
+</w:numbering>
 </file>
 
 <file path=word/styles.xml><?xml version="1.0" encoding="utf-8"?>
@@ -1218,6 +2480,28 @@
     <w:semiHidden/>
     <w:unhideWhenUsed/>
   </w:style>
+  <w:style w:type="character" w:styleId="Hyperlink">
+    <w:name w:val="Hyperlink"/>
+    <w:basedOn w:val="DefaultParagraphFont"/>
+    <w:uiPriority w:val="99"/>
+    <w:unhideWhenUsed/>
+    <w:rsid w:val="006E7FAD"/>
+    <w:rPr>
+      <w:color w:val="0563C1" w:themeColor="hyperlink"/>
+      <w:u w:val="single"/>
+    </w:rPr>
+  </w:style>
+  <w:style w:type="paragraph" w:styleId="ListParagraph">
+    <w:name w:val="List Paragraph"/>
+    <w:basedOn w:val="Normal"/>
+    <w:uiPriority w:val="34"/>
+    <w:qFormat/>
+    <w:rsid w:val="007A5317"/>
+    <w:pPr>
+      <w:ind w:left="720"/>
+      <w:contextualSpacing/>
+    </w:pPr>
+  </w:style>
 </w:styles>
 </file>
 

</xml_diff>

<commit_message>
update notes taken in class to final version
</commit_message>
<xml_diff>
--- a/docs/config-inicial-proyecto.docx
+++ b/docs/config-inicial-proyecto.docx
@@ -1001,6 +1001,53 @@
       </w:r>
     </w:p>
     <w:p>
+      <w:pPr>
+        <w:rPr>
+          <w:b/>
+        </w:rPr>
+      </w:pPr>
+      <w:r>
+        <w:rPr>
+          <w:b/>
+        </w:rPr>
+        <w:drawing>
+          <wp:inline distT="0" distB="0" distL="0" distR="0" wp14:anchorId="0D122BB1" wp14:editId="4456C92C">
+            <wp:extent cx="5400040" cy="4707890"/>
+            <wp:effectExtent l="0" t="0" r="0" b="0"/>
+            <wp:docPr id="8" name="Picture 8"/>
+            <wp:cNvGraphicFramePr>
+              <a:graphicFrameLocks xmlns:a="http://schemas.openxmlformats.org/drawingml/2006/main" noChangeAspect="1"/>
+            </wp:cNvGraphicFramePr>
+            <a:graphic xmlns:a="http://schemas.openxmlformats.org/drawingml/2006/main">
+              <a:graphicData uri="http://schemas.openxmlformats.org/drawingml/2006/picture">
+                <pic:pic xmlns:pic="http://schemas.openxmlformats.org/drawingml/2006/picture">
+                  <pic:nvPicPr>
+                    <pic:cNvPr id="1" name=""/>
+                    <pic:cNvPicPr/>
+                  </pic:nvPicPr>
+                  <pic:blipFill>
+                    <a:blip r:embed="rId12"/>
+                    <a:stretch>
+                      <a:fillRect/>
+                    </a:stretch>
+                  </pic:blipFill>
+                  <pic:spPr>
+                    <a:xfrm>
+                      <a:off x="0" y="0"/>
+                      <a:ext cx="5400040" cy="4707890"/>
+                    </a:xfrm>
+                    <a:prstGeom prst="rect">
+                      <a:avLst/>
+                    </a:prstGeom>
+                  </pic:spPr>
+                </pic:pic>
+              </a:graphicData>
+            </a:graphic>
+          </wp:inline>
+        </w:drawing>
+      </w:r>
+    </w:p>
+    <w:p>
       <w:r>
         <w:t>Utilizaremos una por capas orientada al dominio.</w:t>
       </w:r>
@@ -1087,6 +1134,7 @@
         <w:rPr>
           <w:b/>
         </w:rPr>
+        <w:lastRenderedPageBreak/>
         <w:t>Segunda capa: WEB</w:t>
       </w:r>
     </w:p>
@@ -1306,7 +1354,6 @@
     </w:p>
     <w:p>
       <w:r>
-        <w:lastRenderedPageBreak/>
         <w:t>@</w:t>
       </w:r>
       <w:proofErr w:type="spellStart"/>
@@ -1629,7 +1676,7 @@
                     <pic:cNvPicPr/>
                   </pic:nvPicPr>
                   <pic:blipFill>
-                    <a:blip r:embed="rId12"/>
+                    <a:blip r:embed="rId13"/>
                     <a:stretch>
                       <a:fillRect/>
                     </a:stretch>
@@ -1806,8 +1853,546 @@
       <w:r>
         <w:t>.</w:t>
       </w:r>
+    </w:p>
+    <w:p/>
+    <w:p>
+      <w:pPr>
+        <w:rPr>
+          <w:b/>
+        </w:rPr>
+      </w:pPr>
+      <w:r>
+        <w:rPr>
+          <w:b/>
+        </w:rPr>
+        <w:t>INTERFACE CRUD REPOSITORY</w:t>
+      </w:r>
+    </w:p>
+    <w:p>
+      <w:r>
+        <w:t>Tres tipos de repositorios:</w:t>
+      </w:r>
+    </w:p>
+    <w:p>
+      <w:pPr>
+        <w:pStyle w:val="ListParagraph"/>
+        <w:numPr>
+          <w:ilvl w:val="0"/>
+          <w:numId w:val="3"/>
+        </w:numPr>
+      </w:pPr>
+      <w:proofErr w:type="spellStart"/>
+      <w:r>
+        <w:t>CrudRepository</w:t>
+      </w:r>
+      <w:proofErr w:type="spellEnd"/>
+      <w:r>
+        <w:t xml:space="preserve">: realizar el </w:t>
+      </w:r>
+      <w:proofErr w:type="spellStart"/>
+      <w:r>
+        <w:t>crue</w:t>
+      </w:r>
+      <w:proofErr w:type="spellEnd"/>
+    </w:p>
+    <w:p>
+      <w:pPr>
+        <w:pStyle w:val="ListParagraph"/>
+        <w:numPr>
+          <w:ilvl w:val="0"/>
+          <w:numId w:val="3"/>
+        </w:numPr>
+      </w:pPr>
+      <w:proofErr w:type="spellStart"/>
+      <w:r>
+        <w:t>PagingAndSortingRepository</w:t>
+      </w:r>
+      <w:proofErr w:type="spellEnd"/>
+      <w:r>
+        <w:t xml:space="preserve">: incluye lo de </w:t>
+      </w:r>
+      <w:proofErr w:type="spellStart"/>
+      <w:r>
+        <w:t>Crud</w:t>
+      </w:r>
+      <w:proofErr w:type="spellEnd"/>
+      <w:r>
+        <w:t xml:space="preserve"> </w:t>
+      </w:r>
+      <w:proofErr w:type="spellStart"/>
+      <w:r>
+        <w:t>repository</w:t>
+      </w:r>
+      <w:proofErr w:type="spellEnd"/>
+      <w:r>
+        <w:t xml:space="preserve"> </w:t>
+      </w:r>
+      <w:proofErr w:type="spellStart"/>
+      <w:r>
+        <w:t>ademas</w:t>
+      </w:r>
+      <w:proofErr w:type="spellEnd"/>
+      <w:r>
+        <w:t xml:space="preserve"> de paginación y ordenamiento.</w:t>
+      </w:r>
+    </w:p>
+    <w:p>
+      <w:pPr>
+        <w:pStyle w:val="ListParagraph"/>
+        <w:numPr>
+          <w:ilvl w:val="0"/>
+          <w:numId w:val="3"/>
+        </w:numPr>
+      </w:pPr>
+      <w:proofErr w:type="spellStart"/>
+      <w:r>
+        <w:t>JPARepository</w:t>
+      </w:r>
+      <w:proofErr w:type="spellEnd"/>
+      <w:r>
+        <w:t xml:space="preserve">: </w:t>
+      </w:r>
+      <w:proofErr w:type="spellStart"/>
+      <w:r>
+        <w:t>Ademas</w:t>
+      </w:r>
+      <w:proofErr w:type="spellEnd"/>
+      <w:r>
+        <w:t xml:space="preserve"> de tener </w:t>
+      </w:r>
+      <w:proofErr w:type="spellStart"/>
+      <w:r>
+        <w:t>CrudRepository</w:t>
+      </w:r>
+      <w:proofErr w:type="spellEnd"/>
+      <w:r>
+        <w:t xml:space="preserve"> y </w:t>
+      </w:r>
+      <w:proofErr w:type="spellStart"/>
+      <w:r>
+        <w:t>PagingAndSortingRepository</w:t>
+      </w:r>
+      <w:proofErr w:type="spellEnd"/>
+      <w:r>
+        <w:t xml:space="preserve"> nos permite tareas específicas como </w:t>
+      </w:r>
+      <w:proofErr w:type="spellStart"/>
+      <w:r>
+        <w:t>Flush</w:t>
+      </w:r>
+      <w:proofErr w:type="spellEnd"/>
+      <w:r>
+        <w:t>.</w:t>
+      </w:r>
+    </w:p>
+    <w:p/>
+    <w:p>
+      <w:pPr>
+        <w:rPr>
+          <w:b/>
+        </w:rPr>
+      </w:pPr>
+      <w:r>
+        <w:rPr>
+          <w:b/>
+        </w:rPr>
+        <w:t>QUERY METHODS</w:t>
+      </w:r>
+    </w:p>
+    <w:p>
+      <w:r>
+        <w:t xml:space="preserve">Cuando necesitamos hacer consultas </w:t>
+      </w:r>
+      <w:proofErr w:type="spellStart"/>
+      <w:r>
+        <w:t>mas</w:t>
+      </w:r>
+      <w:proofErr w:type="spellEnd"/>
+      <w:r>
+        <w:t xml:space="preserve"> complejas que las consultas por defecto de Spring Data </w:t>
+      </w:r>
+      <w:proofErr w:type="spellStart"/>
+      <w:r>
+        <w:t>Repository</w:t>
+      </w:r>
+      <w:proofErr w:type="spellEnd"/>
+      <w:r>
+        <w:t xml:space="preserve">. Permiten generar consultas mediante el nombre del método, con la opción de retornar objetos </w:t>
+      </w:r>
+      <w:proofErr w:type="spellStart"/>
+      <w:r>
+        <w:t>Optional</w:t>
+      </w:r>
+      <w:proofErr w:type="spellEnd"/>
+      <w:r>
+        <w:t>&lt;T&gt; para dar mejor soporte a la programación funcional.</w:t>
+      </w:r>
+    </w:p>
+    <w:p>
+      <w:pPr>
+        <w:pStyle w:val="ListParagraph"/>
+        <w:numPr>
+          <w:ilvl w:val="0"/>
+          <w:numId w:val="4"/>
+        </w:numPr>
+        <w:rPr>
+          <w:lang w:val="en-US"/>
+        </w:rPr>
+      </w:pPr>
+      <w:r>
+        <w:rPr>
+          <w:lang w:val="en-US"/>
+        </w:rPr>
+        <w:t xml:space="preserve">SQL: </w:t>
+      </w:r>
+    </w:p>
+    <w:p>
+      <w:pPr>
+        <w:rPr>
+          <w:lang w:val="en-US"/>
+        </w:rPr>
+      </w:pPr>
+      <w:r>
+        <w:rPr>
+          <w:lang w:val="en-US"/>
+        </w:rPr>
+        <w:t xml:space="preserve">SELECT * </w:t>
+      </w:r>
+      <w:r>
+        <w:rPr>
+          <w:lang w:val="en-US"/>
+        </w:rPr>
+        <w:br/>
+      </w:r>
+      <w:r>
+        <w:rPr>
+          <w:lang w:val="en-US"/>
+        </w:rPr>
+        <w:t>FROM products</w:t>
+      </w:r>
+      <w:r>
+        <w:rPr>
+          <w:lang w:val="en-US"/>
+        </w:rPr>
+        <w:t xml:space="preserve"> </w:t>
+      </w:r>
+      <w:r>
+        <w:rPr>
+          <w:lang w:val="en-US"/>
+        </w:rPr>
+        <w:br/>
+      </w:r>
+      <w:r>
+        <w:rPr>
+          <w:lang w:val="en-US"/>
+        </w:rPr>
+        <w:t xml:space="preserve">WHERE </w:t>
+      </w:r>
+      <w:proofErr w:type="spellStart"/>
+      <w:r>
+        <w:rPr>
+          <w:lang w:val="en-US"/>
+        </w:rPr>
+        <w:t>id_</w:t>
+      </w:r>
+      <w:r>
+        <w:rPr>
+          <w:lang w:val="en-US"/>
+        </w:rPr>
+        <w:t>category</w:t>
+      </w:r>
+      <w:proofErr w:type="spellEnd"/>
+      <w:r>
+        <w:rPr>
+          <w:lang w:val="en-US"/>
+        </w:rPr>
+        <w:t xml:space="preserve"> </w:t>
+      </w:r>
+      <w:proofErr w:type="gramStart"/>
+      <w:r>
+        <w:rPr>
+          <w:lang w:val="en-US"/>
+        </w:rPr>
+        <w:t>= ?</w:t>
+      </w:r>
+      <w:proofErr w:type="gramEnd"/>
+      <w:r>
+        <w:rPr>
+          <w:lang w:val="en-US"/>
+        </w:rPr>
+        <w:br/>
+      </w:r>
+      <w:r>
+        <w:rPr>
+          <w:lang w:val="en-US"/>
+        </w:rPr>
+        <w:t>ORDER BY name ASC;</w:t>
+      </w:r>
+    </w:p>
+    <w:p>
+      <w:pPr>
+        <w:rPr>
+          <w:lang w:val="en-US"/>
+        </w:rPr>
+      </w:pPr>
+    </w:p>
+    <w:p>
+      <w:pPr>
+        <w:pStyle w:val="ListParagraph"/>
+        <w:numPr>
+          <w:ilvl w:val="0"/>
+          <w:numId w:val="4"/>
+        </w:numPr>
+        <w:rPr>
+          <w:lang w:val="en-US"/>
+        </w:rPr>
+      </w:pPr>
+      <w:r>
+        <w:rPr>
+          <w:lang w:val="en-US"/>
+        </w:rPr>
+        <w:t>Query Method (Java):</w:t>
+      </w:r>
+    </w:p>
+    <w:p>
+      <w:pPr>
+        <w:rPr>
+          <w:lang w:val="en-US"/>
+        </w:rPr>
+      </w:pPr>
+      <w:proofErr w:type="spellStart"/>
+      <w:proofErr w:type="gramStart"/>
+      <w:r>
+        <w:rPr>
+          <w:lang w:val="en-US"/>
+        </w:rPr>
+        <w:t>findBy</w:t>
+      </w:r>
+      <w:r>
+        <w:rPr>
+          <w:color w:val="5B9BD5" w:themeColor="accent1"/>
+          <w:lang w:val="en-US"/>
+        </w:rPr>
+        <w:t>IdCategory</w:t>
+      </w:r>
+      <w:r>
+        <w:rPr>
+          <w:lang w:val="en-US"/>
+        </w:rPr>
+        <w:t>OrderBy</w:t>
+      </w:r>
+      <w:r>
+        <w:rPr>
+          <w:color w:val="5B9BD5" w:themeColor="accent1"/>
+          <w:lang w:val="en-US"/>
+        </w:rPr>
+        <w:t>Name</w:t>
+      </w:r>
+      <w:r>
+        <w:rPr>
+          <w:lang w:val="en-US"/>
+        </w:rPr>
+        <w:t>Asc</w:t>
+      </w:r>
+      <w:proofErr w:type="spellEnd"/>
+      <w:r>
+        <w:rPr>
+          <w:lang w:val="en-US"/>
+        </w:rPr>
+        <w:t>(</w:t>
+      </w:r>
+      <w:proofErr w:type="spellStart"/>
+      <w:proofErr w:type="gramEnd"/>
+      <w:r>
+        <w:rPr>
+          <w:lang w:val="en-US"/>
+        </w:rPr>
+        <w:t>int</w:t>
+      </w:r>
+      <w:proofErr w:type="spellEnd"/>
+      <w:r>
+        <w:rPr>
+          <w:lang w:val="en-US"/>
+        </w:rPr>
+        <w:t xml:space="preserve"> </w:t>
+      </w:r>
+      <w:proofErr w:type="spellStart"/>
+      <w:r>
+        <w:rPr>
+          <w:lang w:val="en-US"/>
+        </w:rPr>
+        <w:t>idCategory</w:t>
+      </w:r>
+      <w:proofErr w:type="spellEnd"/>
+      <w:r>
+        <w:rPr>
+          <w:lang w:val="en-US"/>
+        </w:rPr>
+        <w:t>);</w:t>
+      </w:r>
+    </w:p>
+    <w:p>
+      <w:pPr>
+        <w:rPr>
+          <w:lang w:val="en-US"/>
+        </w:rPr>
+      </w:pPr>
+    </w:p>
+    <w:p>
+      <w:pPr>
+        <w:rPr>
+          <w:b/>
+          <w:lang w:val="en-US"/>
+        </w:rPr>
+      </w:pPr>
+      <w:r>
+        <w:rPr>
+          <w:b/>
+          <w:lang w:val="en-US"/>
+        </w:rPr>
+        <w:t>DATA MAPPER</w:t>
+      </w:r>
+    </w:p>
+    <w:p>
+      <w:r>
+        <w:t xml:space="preserve">Es la </w:t>
+      </w:r>
+      <w:proofErr w:type="spellStart"/>
+      <w:r>
+        <w:t>conversion</w:t>
+      </w:r>
+      <w:proofErr w:type="spellEnd"/>
+      <w:r>
+        <w:t xml:space="preserve"> de objetos asociados a tablas de una </w:t>
+      </w:r>
+      <w:r>
+        <w:t>DB en nuevos objetos desacoplados. Esto evita exponer nuestra base de datos en la API, desacopla la API de una DB puntual, evitar campos innecesarios en la API, y evitar mezclar idiomas en la aplicación.</w:t>
+      </w:r>
+    </w:p>
+    <w:p>
+      <w:r>
+        <w:br w:type="page"/>
+      </w:r>
+    </w:p>
+    <w:p>
+      <w:pPr>
+        <w:rPr>
+          <w:b/>
+        </w:rPr>
+      </w:pPr>
+      <w:r>
+        <w:rPr>
+          <w:b/>
+        </w:rPr>
+        <w:lastRenderedPageBreak/>
+        <w:t>INYECCION DE DEPENDENCIAS E INVERSION DE CONTROL</w:t>
+      </w:r>
+      <w:r>
+        <w:rPr>
+          <w:b/>
+        </w:rPr>
+        <w:t xml:space="preserve"> CON @AUTOWIRE</w:t>
+      </w:r>
+    </w:p>
+    <w:p>
+      <w:pPr>
+        <w:rPr>
+          <w:b/>
+        </w:rPr>
+      </w:pPr>
+    </w:p>
+    <w:p>
+      <w:pPr>
+        <w:rPr>
+          <w:b/>
+        </w:rPr>
+      </w:pPr>
+      <w:r>
+        <w:rPr>
+          <w:b/>
+        </w:rPr>
+        <w:t>IMPLEMENTACION</w:t>
+      </w:r>
+      <w:r>
+        <w:rPr>
+          <w:b/>
+        </w:rPr>
+        <w:t xml:space="preserve"> </w:t>
+      </w:r>
+      <w:r>
+        <w:rPr>
+          <w:b/>
+        </w:rPr>
+        <w:t xml:space="preserve">SERVICIOS CON </w:t>
+      </w:r>
+      <w:r>
+        <w:rPr>
+          <w:b/>
+        </w:rPr>
+        <w:t>@SERVICE</w:t>
+      </w:r>
+    </w:p>
+    <w:p>
+      <w:pPr>
+        <w:rPr>
+          <w:b/>
+        </w:rPr>
+      </w:pPr>
+    </w:p>
+    <w:p>
+      <w:pPr>
+        <w:rPr>
+          <w:b/>
+        </w:rPr>
+      </w:pPr>
+      <w:r>
+        <w:rPr>
+          <w:b/>
+        </w:rPr>
+        <w:t>IMPLEMENTACIÓN DE REST CON @RESTCONTROLLER</w:t>
+      </w:r>
+    </w:p>
+    <w:p>
+      <w:pPr>
+        <w:rPr>
+          <w:b/>
+        </w:rPr>
+      </w:pPr>
+    </w:p>
+    <w:p>
+      <w:pPr>
+        <w:rPr>
+          <w:b/>
+        </w:rPr>
+      </w:pPr>
+      <w:r>
+        <w:rPr>
+          <w:b/>
+        </w:rPr>
+        <w:t>CONTROL DE RESPUESTAS HTTP</w:t>
+      </w:r>
+      <w:r>
+        <w:rPr>
+          <w:b/>
+        </w:rPr>
+        <w:t xml:space="preserve"> CON @RESPONSEENTITY</w:t>
+      </w:r>
       <w:bookmarkStart w:id="0" w:name="_GoBack"/>
       <w:bookmarkEnd w:id="0"/>
+    </w:p>
+    <w:p>
+      <w:pPr>
+        <w:rPr>
+          <w:b/>
+        </w:rPr>
+      </w:pPr>
+    </w:p>
+    <w:p>
+      <w:pPr>
+        <w:rPr>
+          <w:b/>
+        </w:rPr>
+      </w:pPr>
     </w:p>
     <w:p/>
     <w:p/>
@@ -1938,6 +2523,119 @@
     </w:lvl>
   </w:abstractNum>
   <w:abstractNum w:abstractNumId="1">
+    <w:nsid w:val="229F7925"/>
+    <w:multiLevelType w:val="hybridMultilevel"/>
+    <w:tmpl w:val="A0008F02"/>
+    <w:lvl w:ilvl="0" w:tplc="2C0A0001">
+      <w:start w:val="1"/>
+      <w:numFmt w:val="bullet"/>
+      <w:lvlText w:val=""/>
+      <w:lvlJc w:val="left"/>
+      <w:pPr>
+        <w:ind w:left="720" w:hanging="360"/>
+      </w:pPr>
+      <w:rPr>
+        <w:rFonts w:ascii="Symbol" w:hAnsi="Symbol" w:hint="default"/>
+      </w:rPr>
+    </w:lvl>
+    <w:lvl w:ilvl="1" w:tplc="2C0A0003" w:tentative="1">
+      <w:start w:val="1"/>
+      <w:numFmt w:val="bullet"/>
+      <w:lvlText w:val="o"/>
+      <w:lvlJc w:val="left"/>
+      <w:pPr>
+        <w:ind w:left="1440" w:hanging="360"/>
+      </w:pPr>
+      <w:rPr>
+        <w:rFonts w:ascii="Courier New" w:hAnsi="Courier New" w:cs="Courier New" w:hint="default"/>
+      </w:rPr>
+    </w:lvl>
+    <w:lvl w:ilvl="2" w:tplc="2C0A0005" w:tentative="1">
+      <w:start w:val="1"/>
+      <w:numFmt w:val="bullet"/>
+      <w:lvlText w:val=""/>
+      <w:lvlJc w:val="left"/>
+      <w:pPr>
+        <w:ind w:left="2160" w:hanging="360"/>
+      </w:pPr>
+      <w:rPr>
+        <w:rFonts w:ascii="Wingdings" w:hAnsi="Wingdings" w:hint="default"/>
+      </w:rPr>
+    </w:lvl>
+    <w:lvl w:ilvl="3" w:tplc="2C0A0001" w:tentative="1">
+      <w:start w:val="1"/>
+      <w:numFmt w:val="bullet"/>
+      <w:lvlText w:val=""/>
+      <w:lvlJc w:val="left"/>
+      <w:pPr>
+        <w:ind w:left="2880" w:hanging="360"/>
+      </w:pPr>
+      <w:rPr>
+        <w:rFonts w:ascii="Symbol" w:hAnsi="Symbol" w:hint="default"/>
+      </w:rPr>
+    </w:lvl>
+    <w:lvl w:ilvl="4" w:tplc="2C0A0003" w:tentative="1">
+      <w:start w:val="1"/>
+      <w:numFmt w:val="bullet"/>
+      <w:lvlText w:val="o"/>
+      <w:lvlJc w:val="left"/>
+      <w:pPr>
+        <w:ind w:left="3600" w:hanging="360"/>
+      </w:pPr>
+      <w:rPr>
+        <w:rFonts w:ascii="Courier New" w:hAnsi="Courier New" w:cs="Courier New" w:hint="default"/>
+      </w:rPr>
+    </w:lvl>
+    <w:lvl w:ilvl="5" w:tplc="2C0A0005" w:tentative="1">
+      <w:start w:val="1"/>
+      <w:numFmt w:val="bullet"/>
+      <w:lvlText w:val=""/>
+      <w:lvlJc w:val="left"/>
+      <w:pPr>
+        <w:ind w:left="4320" w:hanging="360"/>
+      </w:pPr>
+      <w:rPr>
+        <w:rFonts w:ascii="Wingdings" w:hAnsi="Wingdings" w:hint="default"/>
+      </w:rPr>
+    </w:lvl>
+    <w:lvl w:ilvl="6" w:tplc="2C0A0001" w:tentative="1">
+      <w:start w:val="1"/>
+      <w:numFmt w:val="bullet"/>
+      <w:lvlText w:val=""/>
+      <w:lvlJc w:val="left"/>
+      <w:pPr>
+        <w:ind w:left="5040" w:hanging="360"/>
+      </w:pPr>
+      <w:rPr>
+        <w:rFonts w:ascii="Symbol" w:hAnsi="Symbol" w:hint="default"/>
+      </w:rPr>
+    </w:lvl>
+    <w:lvl w:ilvl="7" w:tplc="2C0A0003" w:tentative="1">
+      <w:start w:val="1"/>
+      <w:numFmt w:val="bullet"/>
+      <w:lvlText w:val="o"/>
+      <w:lvlJc w:val="left"/>
+      <w:pPr>
+        <w:ind w:left="5760" w:hanging="360"/>
+      </w:pPr>
+      <w:rPr>
+        <w:rFonts w:ascii="Courier New" w:hAnsi="Courier New" w:cs="Courier New" w:hint="default"/>
+      </w:rPr>
+    </w:lvl>
+    <w:lvl w:ilvl="8" w:tplc="2C0A0005" w:tentative="1">
+      <w:start w:val="1"/>
+      <w:numFmt w:val="bullet"/>
+      <w:lvlText w:val=""/>
+      <w:lvlJc w:val="left"/>
+      <w:pPr>
+        <w:ind w:left="6480" w:hanging="360"/>
+      </w:pPr>
+      <w:rPr>
+        <w:rFonts w:ascii="Wingdings" w:hAnsi="Wingdings" w:hint="default"/>
+      </w:rPr>
+    </w:lvl>
+  </w:abstractNum>
+  <w:abstractNum w:abstractNumId="2">
     <w:nsid w:val="22D56F01"/>
     <w:multiLevelType w:val="hybridMultilevel"/>
     <w:tmpl w:val="0BE6F816"/>
@@ -2050,10 +2748,129 @@
       </w:rPr>
     </w:lvl>
   </w:abstractNum>
+  <w:abstractNum w:abstractNumId="3">
+    <w:nsid w:val="6CF71C42"/>
+    <w:multiLevelType w:val="hybridMultilevel"/>
+    <w:tmpl w:val="B29A7272"/>
+    <w:lvl w:ilvl="0" w:tplc="2C0A0001">
+      <w:start w:val="1"/>
+      <w:numFmt w:val="bullet"/>
+      <w:lvlText w:val=""/>
+      <w:lvlJc w:val="left"/>
+      <w:pPr>
+        <w:ind w:left="720" w:hanging="360"/>
+      </w:pPr>
+      <w:rPr>
+        <w:rFonts w:ascii="Symbol" w:hAnsi="Symbol" w:hint="default"/>
+      </w:rPr>
+    </w:lvl>
+    <w:lvl w:ilvl="1" w:tplc="2C0A0003" w:tentative="1">
+      <w:start w:val="1"/>
+      <w:numFmt w:val="bullet"/>
+      <w:lvlText w:val="o"/>
+      <w:lvlJc w:val="left"/>
+      <w:pPr>
+        <w:ind w:left="1440" w:hanging="360"/>
+      </w:pPr>
+      <w:rPr>
+        <w:rFonts w:ascii="Courier New" w:hAnsi="Courier New" w:cs="Courier New" w:hint="default"/>
+      </w:rPr>
+    </w:lvl>
+    <w:lvl w:ilvl="2" w:tplc="2C0A0005" w:tentative="1">
+      <w:start w:val="1"/>
+      <w:numFmt w:val="bullet"/>
+      <w:lvlText w:val=""/>
+      <w:lvlJc w:val="left"/>
+      <w:pPr>
+        <w:ind w:left="2160" w:hanging="360"/>
+      </w:pPr>
+      <w:rPr>
+        <w:rFonts w:ascii="Wingdings" w:hAnsi="Wingdings" w:hint="default"/>
+      </w:rPr>
+    </w:lvl>
+    <w:lvl w:ilvl="3" w:tplc="2C0A0001" w:tentative="1">
+      <w:start w:val="1"/>
+      <w:numFmt w:val="bullet"/>
+      <w:lvlText w:val=""/>
+      <w:lvlJc w:val="left"/>
+      <w:pPr>
+        <w:ind w:left="2880" w:hanging="360"/>
+      </w:pPr>
+      <w:rPr>
+        <w:rFonts w:ascii="Symbol" w:hAnsi="Symbol" w:hint="default"/>
+      </w:rPr>
+    </w:lvl>
+    <w:lvl w:ilvl="4" w:tplc="2C0A0003" w:tentative="1">
+      <w:start w:val="1"/>
+      <w:numFmt w:val="bullet"/>
+      <w:lvlText w:val="o"/>
+      <w:lvlJc w:val="left"/>
+      <w:pPr>
+        <w:ind w:left="3600" w:hanging="360"/>
+      </w:pPr>
+      <w:rPr>
+        <w:rFonts w:ascii="Courier New" w:hAnsi="Courier New" w:cs="Courier New" w:hint="default"/>
+      </w:rPr>
+    </w:lvl>
+    <w:lvl w:ilvl="5" w:tplc="2C0A0005" w:tentative="1">
+      <w:start w:val="1"/>
+      <w:numFmt w:val="bullet"/>
+      <w:lvlText w:val=""/>
+      <w:lvlJc w:val="left"/>
+      <w:pPr>
+        <w:ind w:left="4320" w:hanging="360"/>
+      </w:pPr>
+      <w:rPr>
+        <w:rFonts w:ascii="Wingdings" w:hAnsi="Wingdings" w:hint="default"/>
+      </w:rPr>
+    </w:lvl>
+    <w:lvl w:ilvl="6" w:tplc="2C0A0001" w:tentative="1">
+      <w:start w:val="1"/>
+      <w:numFmt w:val="bullet"/>
+      <w:lvlText w:val=""/>
+      <w:lvlJc w:val="left"/>
+      <w:pPr>
+        <w:ind w:left="5040" w:hanging="360"/>
+      </w:pPr>
+      <w:rPr>
+        <w:rFonts w:ascii="Symbol" w:hAnsi="Symbol" w:hint="default"/>
+      </w:rPr>
+    </w:lvl>
+    <w:lvl w:ilvl="7" w:tplc="2C0A0003" w:tentative="1">
+      <w:start w:val="1"/>
+      <w:numFmt w:val="bullet"/>
+      <w:lvlText w:val="o"/>
+      <w:lvlJc w:val="left"/>
+      <w:pPr>
+        <w:ind w:left="5760" w:hanging="360"/>
+      </w:pPr>
+      <w:rPr>
+        <w:rFonts w:ascii="Courier New" w:hAnsi="Courier New" w:cs="Courier New" w:hint="default"/>
+      </w:rPr>
+    </w:lvl>
+    <w:lvl w:ilvl="8" w:tplc="2C0A0005" w:tentative="1">
+      <w:start w:val="1"/>
+      <w:numFmt w:val="bullet"/>
+      <w:lvlText w:val=""/>
+      <w:lvlJc w:val="left"/>
+      <w:pPr>
+        <w:ind w:left="6480" w:hanging="360"/>
+      </w:pPr>
+      <w:rPr>
+        <w:rFonts w:ascii="Wingdings" w:hAnsi="Wingdings" w:hint="default"/>
+      </w:rPr>
+    </w:lvl>
+  </w:abstractNum>
   <w:num w:numId="1">
     <w:abstractNumId w:val="0"/>
   </w:num>
   <w:num w:numId="2">
+    <w:abstractNumId w:val="2"/>
+  </w:num>
+  <w:num w:numId="3">
+    <w:abstractNumId w:val="3"/>
+  </w:num>
+  <w:num w:numId="4">
     <w:abstractNumId w:val="1"/>
   </w:num>
 </w:numbering>
@@ -2452,6 +3269,7 @@
   <w:style w:type="paragraph" w:default="1" w:styleId="Normal">
     <w:name w:val="Normal"/>
     <w:qFormat/>
+    <w:rsid w:val="00F81FE0"/>
   </w:style>
   <w:style w:type="character" w:default="1" w:styleId="DefaultParagraphFont">
     <w:name w:val="Default Paragraph Font"/>

</xml_diff>